<commit_message>
found the amount of words distinct and non distinct with 3 or more letters
</commit_message>
<xml_diff>
--- a/HW1/HW1.docx
+++ b/HW1/HW1.docx
@@ -502,7 +502,133 @@
       <w:pPr>
         <w:jc w:val="right"/>
         <w:rPr>
+          <w:lang w:bidi="he-IL"/>
+        </w:rPr>
+      </w:pPr>
+      <w:r>
+        <w:rPr>
           <w:rFonts w:hint="cs"/>
+          <w:rtl/>
+          <w:lang w:bidi="he-IL"/>
+        </w:rPr>
+        <w:t>שאלה 3)</w:t>
+      </w:r>
+    </w:p>
+    <w:p>
+      <w:pPr>
+        <w:bidi/>
+        <w:jc w:val="both"/>
+      </w:pPr>
+      <w:r>
+        <w:rPr>
+          <w:rtl/>
+          <w:lang w:bidi="he-IL"/>
+        </w:rPr>
+        <w:t>כמה</w:t>
+      </w:r>
+      <w:r>
+        <w:rPr>
+          <w:rtl/>
+        </w:rPr>
+        <w:t xml:space="preserve"> </w:t>
+      </w:r>
+      <w:r>
+        <w:rPr>
+          <w:rtl/>
+          <w:lang w:bidi="he-IL"/>
+        </w:rPr>
+        <w:t>מילים</w:t>
+      </w:r>
+      <w:r>
+        <w:rPr>
+          <w:rtl/>
+        </w:rPr>
+        <w:t xml:space="preserve"> </w:t>
+      </w:r>
+      <w:r>
+        <w:rPr>
+          <w:rtl/>
+          <w:lang w:bidi="he-IL"/>
+        </w:rPr>
+        <w:t>באורך</w:t>
+      </w:r>
+      <w:r>
+        <w:rPr>
+          <w:rtl/>
+        </w:rPr>
+        <w:t xml:space="preserve"> </w:t>
+      </w:r>
+      <w:r>
+        <w:rPr>
+          <w:rtl/>
+          <w:lang w:bidi="he-IL"/>
+        </w:rPr>
+        <w:t>לפחות</w:t>
+      </w:r>
+      <w:r>
+        <w:rPr>
+          <w:rtl/>
+        </w:rPr>
+        <w:t xml:space="preserve"> 3 </w:t>
+      </w:r>
+      <w:r>
+        <w:rPr>
+          <w:rtl/>
+          <w:lang w:bidi="he-IL"/>
+        </w:rPr>
+        <w:t>יש</w:t>
+      </w:r>
+      <w:r>
+        <w:rPr>
+          <w:rtl/>
+        </w:rPr>
+        <w:t xml:space="preserve"> </w:t>
+      </w:r>
+      <w:r>
+        <w:rPr>
+          <w:rtl/>
+          <w:lang w:bidi="he-IL"/>
+        </w:rPr>
+        <w:t>בקובץ</w:t>
+      </w:r>
+      <w:r>
+        <w:rPr>
+          <w:rtl/>
+        </w:rPr>
+        <w:t xml:space="preserve">? </w:t>
+      </w:r>
+    </w:p>
+    <w:p>
+      <w:pPr>
+        <w:rPr>
+          <w:lang w:bidi="he-IL"/>
+        </w:rPr>
+      </w:pPr>
+      <w:r>
+        <w:rPr>
+          <w:lang w:bidi="he-IL"/>
+        </w:rPr>
+        <w:t>Count of all words with 3 or more letters is: 12688</w:t>
+      </w:r>
+    </w:p>
+    <w:p>
+      <w:pPr>
+        <w:rPr>
+          <w:lang w:bidi="he-IL"/>
+        </w:rPr>
+      </w:pPr>
+      <w:r>
+        <w:rPr>
+          <w:lang w:bidi="he-IL"/>
+        </w:rPr>
+        <w:t>Count of all distinct words with 3 or more letters is: 2093</w:t>
+      </w:r>
+    </w:p>
+    <w:p>
+      <w:pPr>
+        <w:jc w:val="right"/>
+        <w:rPr>
+          <w:rtl/>
           <w:lang w:bidi="he-IL"/>
         </w:rPr>
       </w:pPr>
@@ -512,8 +638,18 @@
           <w:rtl/>
           <w:lang w:bidi="he-IL"/>
         </w:rPr>
-        <w:t>שאלה 3)</w:t>
-      </w:r>
+        <w:t>שאלה 4)</w:t>
+      </w:r>
+    </w:p>
+    <w:p>
+      <w:pPr>
+        <w:jc w:val="right"/>
+        <w:rPr>
+          <w:rFonts w:hint="cs"/>
+          <w:rtl/>
+          <w:lang w:bidi="he-IL"/>
+        </w:rPr>
+      </w:pPr>
     </w:p>
     <w:sectPr>
       <w:pgSz w:w="12240" w:h="15840"/>

</xml_diff>